<commit_message>
#248 Expand changereq with #226 issue
</commit_message>
<xml_diff>
--- a/doc/in_progress/change-req.docx
+++ b/doc/in_progress/change-req.docx
@@ -1,6 +1,6 @@
 
 <file path=word/document.xml><?xml version="1.0" encoding="utf-8"?>
-<w:document xmlns:wpc="http://schemas.microsoft.com/office/word/2010/wordprocessingCanvas" xmlns:cx="http://schemas.microsoft.com/office/drawing/2014/chartex" xmlns:cx1="http://schemas.microsoft.com/office/drawing/2015/9/8/chartex" xmlns:cx2="http://schemas.microsoft.com/office/drawing/2015/10/21/chartex" xmlns:cx3="http://schemas.microsoft.com/office/drawing/2016/5/9/chartex" xmlns:cx4="http://schemas.microsoft.com/office/drawing/2016/5/10/chartex" xmlns:cx5="http://schemas.microsoft.com/office/drawing/2016/5/11/chartex" xmlns:cx6="http://schemas.microsoft.com/office/drawing/2016/5/12/chartex" xmlns:cx7="http://schemas.microsoft.com/office/drawing/2016/5/13/chartex" xmlns:cx8="http://schemas.microsoft.com/office/drawing/2016/5/14/chartex" xmlns:mc="http://schemas.openxmlformats.org/markup-compatibility/2006" xmlns:aink="http://schemas.microsoft.com/office/drawing/2016/ink" xmlns:am3d="http://schemas.microsoft.com/office/drawing/2017/model3d" xmlns:o="urn:schemas-microsoft-com:office:office" xmlns:r="http://schemas.openxmlformats.org/officeDocument/2006/relationships" xmlns:m="http://schemas.openxmlformats.org/officeDocument/2006/math" xmlns:v="urn:schemas-microsoft-com:vml" xmlns:wp14="http://schemas.microsoft.com/office/word/2010/wordprocessingDrawing" xmlns:wp="http://schemas.openxmlformats.org/drawingml/2006/wordprocessingDrawing" xmlns:w10="urn:schemas-microsoft-com:office:word" xmlns:w="http://schemas.openxmlformats.org/wordprocessingml/2006/main" xmlns:w14="http://schemas.microsoft.com/office/word/2010/wordml" xmlns:w15="http://schemas.microsoft.com/office/word/2012/wordml" xmlns:w16cex="http://schemas.microsoft.com/office/word/2018/wordml/cex" xmlns:w16cid="http://schemas.microsoft.com/office/word/2016/wordml/cid" xmlns:w16="http://schemas.microsoft.com/office/word/2018/wordml" xmlns:w16se="http://schemas.microsoft.com/office/word/2015/wordml/symex" xmlns:wpg="http://schemas.microsoft.com/office/word/2010/wordprocessingGroup" xmlns:wpi="http://schemas.microsoft.com/office/word/2010/wordprocessingInk" xmlns:wne="http://schemas.microsoft.com/office/word/2006/wordml" xmlns:wps="http://schemas.microsoft.com/office/word/2010/wordprocessingShape" mc:Ignorable="w14 w15 w16se w16cid w16 w16cex wp14">
+<w:document xmlns:wpc="http://schemas.microsoft.com/office/word/2010/wordprocessingCanvas" xmlns:cx="http://schemas.microsoft.com/office/drawing/2014/chartex" xmlns:mc="http://schemas.openxmlformats.org/markup-compatibility/2006" xmlns:o="urn:schemas-microsoft-com:office:office" xmlns:r="http://schemas.openxmlformats.org/officeDocument/2006/relationships" xmlns:m="http://schemas.openxmlformats.org/officeDocument/2006/math" xmlns:v="urn:schemas-microsoft-com:vml" xmlns:wp14="http://schemas.microsoft.com/office/word/2010/wordprocessingDrawing" xmlns:wp="http://schemas.openxmlformats.org/drawingml/2006/wordprocessingDrawing" xmlns:w10="urn:schemas-microsoft-com:office:word" xmlns:w="http://schemas.openxmlformats.org/wordprocessingml/2006/main" xmlns:w14="http://schemas.microsoft.com/office/word/2010/wordml" xmlns:w15="http://schemas.microsoft.com/office/word/2012/wordml" xmlns:w16se="http://schemas.microsoft.com/office/word/2015/wordml/symex" xmlns:wpg="http://schemas.microsoft.com/office/word/2010/wordprocessingGroup" xmlns:wpi="http://schemas.microsoft.com/office/word/2010/wordprocessingInk" xmlns:wne="http://schemas.microsoft.com/office/word/2006/wordml" xmlns:wps="http://schemas.microsoft.com/office/word/2010/wordprocessingShape" mc:Ignorable="w14 w15 w16se wp14">
   <w:body>
     <w:p>
       <w:pPr>
@@ -15,6 +15,20 @@
         <w:rPr>
           <w:rFonts w:ascii="Times New Roman" w:hAnsi="Times New Roman" w:cs="Times New Roman"/>
         </w:rPr>
+        <w:t>Machop</w:t>
+      </w:r>
+      <w:proofErr w:type="spellEnd"/>
+      <w:r>
+        <w:rPr>
+          <w:rFonts w:ascii="Times New Roman" w:hAnsi="Times New Roman" w:cs="Times New Roman"/>
+        </w:rPr>
+        <w:t xml:space="preserve"> - </w:t>
+      </w:r>
+      <w:proofErr w:type="spellStart"/>
+      <w:r>
+        <w:rPr>
+          <w:rFonts w:ascii="Times New Roman" w:hAnsi="Times New Roman" w:cs="Times New Roman"/>
+        </w:rPr>
         <w:t>Change-req</w:t>
       </w:r>
       <w:proofErr w:type="spellEnd"/>
@@ -23,12 +37,14 @@
       <w:pPr>
         <w:rPr>
           <w:rFonts w:ascii="Times New Roman" w:hAnsi="Times New Roman" w:cs="Times New Roman"/>
+          <w:sz w:val="24"/>
         </w:rPr>
       </w:pPr>
     </w:p>
     <w:p>
       <w:pPr>
         <w:pStyle w:val="Cmsor1"/>
+        <w:spacing w:line="276" w:lineRule="auto"/>
         <w:rPr>
           <w:rFonts w:ascii="Times New Roman" w:hAnsi="Times New Roman" w:cs="Times New Roman"/>
         </w:rPr>
@@ -52,9 +68,17 @@
         <w:rPr>
           <w:rFonts w:ascii="Times New Roman" w:hAnsi="Times New Roman" w:cs="Times New Roman"/>
         </w:rPr>
-        <w:t>Feat.Req</w:t>
-      </w:r>
-      <w:proofErr w:type="spellEnd"/>
+        <w:t>Feat</w:t>
+      </w:r>
+      <w:proofErr w:type="gramStart"/>
+      <w:r>
+        <w:rPr>
+          <w:rFonts w:ascii="Times New Roman" w:hAnsi="Times New Roman" w:cs="Times New Roman"/>
+        </w:rPr>
+        <w:t>.Req</w:t>
+      </w:r>
+      <w:proofErr w:type="spellEnd"/>
+      <w:proofErr w:type="gramEnd"/>
       <w:r>
         <w:rPr>
           <w:rFonts w:ascii="Times New Roman" w:hAnsi="Times New Roman" w:cs="Times New Roman"/>
@@ -128,6 +152,8 @@
     </w:p>
     <w:p>
       <w:pPr>
+        <w:spacing w:line="276" w:lineRule="auto"/>
+        <w:jc w:val="both"/>
         <w:rPr>
           <w:rFonts w:ascii="Times New Roman" w:hAnsi="Times New Roman" w:cs="Times New Roman"/>
           <w:sz w:val="24"/>
@@ -346,14 +372,22 @@
       </w:r>
     </w:p>
     <w:p>
-      <w:proofErr w:type="spellStart"/>
-      <w:r>
-        <w:rPr>
-          <w:rFonts w:ascii="Times New Roman" w:hAnsi="Times New Roman" w:cs="Times New Roman"/>
-          <w:sz w:val="24"/>
-          <w:szCs w:val="24"/>
-        </w:rPr>
-        <w:t>Issue</w:t>
+      <w:pPr>
+        <w:spacing w:line="276" w:lineRule="auto"/>
+        <w:rPr>
+          <w:rFonts w:ascii="Times New Roman" w:hAnsi="Times New Roman" w:cs="Times New Roman"/>
+          <w:sz w:val="24"/>
+          <w:szCs w:val="24"/>
+        </w:rPr>
+      </w:pPr>
+      <w:proofErr w:type="spellStart"/>
+      <w:r>
+        <w:rPr>
+          <w:rFonts w:ascii="Times New Roman" w:hAnsi="Times New Roman" w:cs="Times New Roman"/>
+          <w:sz w:val="24"/>
+          <w:szCs w:val="24"/>
+        </w:rPr>
+        <w:t>Gitlab</w:t>
       </w:r>
       <w:proofErr w:type="spellEnd"/>
       <w:r>
@@ -371,31 +405,58 @@
           <w:sz w:val="24"/>
           <w:szCs w:val="24"/>
         </w:rPr>
-        <w:t>Gitlab-on</w:t>
-      </w:r>
-      <w:proofErr w:type="spellEnd"/>
-      <w:r>
-        <w:rPr>
-          <w:rFonts w:ascii="Times New Roman" w:hAnsi="Times New Roman" w:cs="Times New Roman"/>
-          <w:sz w:val="24"/>
-          <w:szCs w:val="24"/>
-        </w:rPr>
-        <w:t xml:space="preserve">: </w:t>
+        <w:t>i</w:t>
+      </w:r>
+      <w:r>
+        <w:rPr>
+          <w:rFonts w:ascii="Times New Roman" w:hAnsi="Times New Roman" w:cs="Times New Roman"/>
+          <w:sz w:val="24"/>
+          <w:szCs w:val="24"/>
+        </w:rPr>
+        <w:t>ssue</w:t>
+      </w:r>
+      <w:proofErr w:type="spellEnd"/>
+      <w:r>
+        <w:rPr>
+          <w:rFonts w:ascii="Times New Roman" w:hAnsi="Times New Roman" w:cs="Times New Roman"/>
+          <w:sz w:val="24"/>
+          <w:szCs w:val="24"/>
+        </w:rPr>
+        <w:t>:</w:t>
+      </w:r>
+      <w:r>
+        <w:rPr>
+          <w:rFonts w:ascii="Times New Roman" w:hAnsi="Times New Roman" w:cs="Times New Roman"/>
+          <w:sz w:val="24"/>
+          <w:szCs w:val="24"/>
+        </w:rPr>
+        <w:t xml:space="preserve"> </w:t>
       </w:r>
       <w:hyperlink r:id="rId4" w:history="1">
         <w:r>
           <w:rPr>
             <w:rStyle w:val="Hiperhivatkozs"/>
+            <w:rFonts w:ascii="Times New Roman" w:hAnsi="Times New Roman" w:cs="Times New Roman"/>
+            <w:sz w:val="24"/>
+            <w:szCs w:val="24"/>
           </w:rPr>
           <w:t>http://gitlab-okt.sed.hu/IB611g-8-Machop/dbeaver/issues/228</w:t>
         </w:r>
       </w:hyperlink>
     </w:p>
-    <w:p/>
+    <w:p>
+      <w:pPr>
+        <w:spacing w:line="276" w:lineRule="auto"/>
+        <w:rPr>
+          <w:rFonts w:ascii="Times New Roman" w:hAnsi="Times New Roman" w:cs="Times New Roman"/>
+          <w:sz w:val="24"/>
+        </w:rPr>
+      </w:pPr>
+    </w:p>
     <w:p>
       <w:pPr>
         <w:pStyle w:val="Cmsor1"/>
-        <w:spacing w:before="120" w:line="257" w:lineRule="auto"/>
+        <w:spacing w:before="120" w:line="276" w:lineRule="auto"/>
         <w:rPr>
           <w:rFonts w:ascii="Times New Roman" w:hAnsi="Times New Roman" w:cs="Times New Roman"/>
         </w:rPr>
@@ -495,164 +556,330 @@
     </w:p>
     <w:p>
       <w:pPr>
-        <w:spacing w:after="0"/>
+        <w:spacing w:after="0" w:line="276" w:lineRule="auto"/>
+        <w:jc w:val="both"/>
+        <w:rPr>
+          <w:rFonts w:ascii="Times New Roman" w:hAnsi="Times New Roman" w:cs="Times New Roman"/>
+          <w:sz w:val="24"/>
+        </w:rPr>
       </w:pPr>
       <w:r>
+        <w:rPr>
+          <w:rFonts w:ascii="Times New Roman" w:hAnsi="Times New Roman" w:cs="Times New Roman"/>
+          <w:sz w:val="24"/>
+        </w:rPr>
         <w:t xml:space="preserve">Bug fix. A probléma, hogy sötét módban a szövegszerkesztő háttér színét szeretnénk megváltoztatni, ezen az úton keresztül. </w:t>
       </w:r>
       <w:proofErr w:type="spellStart"/>
       <w:r>
+        <w:rPr>
+          <w:rFonts w:ascii="Times New Roman" w:hAnsi="Times New Roman" w:cs="Times New Roman"/>
+          <w:sz w:val="24"/>
+        </w:rPr>
         <w:t>Preferences</w:t>
       </w:r>
       <w:proofErr w:type="spellEnd"/>
       <w:r>
+        <w:rPr>
+          <w:rFonts w:ascii="Times New Roman" w:hAnsi="Times New Roman" w:cs="Times New Roman"/>
+          <w:sz w:val="24"/>
+        </w:rPr>
         <w:t xml:space="preserve"> -&gt; General -&gt; </w:t>
       </w:r>
       <w:proofErr w:type="spellStart"/>
       <w:r>
+        <w:rPr>
+          <w:rFonts w:ascii="Times New Roman" w:hAnsi="Times New Roman" w:cs="Times New Roman"/>
+          <w:sz w:val="24"/>
+        </w:rPr>
         <w:t>Editors</w:t>
       </w:r>
       <w:proofErr w:type="spellEnd"/>
       <w:r>
+        <w:rPr>
+          <w:rFonts w:ascii="Times New Roman" w:hAnsi="Times New Roman" w:cs="Times New Roman"/>
+          <w:sz w:val="24"/>
+        </w:rPr>
         <w:t xml:space="preserve"> -&gt; Text </w:t>
       </w:r>
       <w:proofErr w:type="spellStart"/>
       <w:r>
+        <w:rPr>
+          <w:rFonts w:ascii="Times New Roman" w:hAnsi="Times New Roman" w:cs="Times New Roman"/>
+          <w:sz w:val="24"/>
+        </w:rPr>
         <w:t>Editors</w:t>
       </w:r>
       <w:proofErr w:type="spellEnd"/>
       <w:r>
+        <w:rPr>
+          <w:rFonts w:ascii="Times New Roman" w:hAnsi="Times New Roman" w:cs="Times New Roman"/>
+          <w:sz w:val="24"/>
+        </w:rPr>
         <w:t xml:space="preserve"> -&gt; </w:t>
       </w:r>
       <w:proofErr w:type="spellStart"/>
       <w:r>
+        <w:rPr>
+          <w:rFonts w:ascii="Times New Roman" w:hAnsi="Times New Roman" w:cs="Times New Roman"/>
+          <w:sz w:val="24"/>
+        </w:rPr>
         <w:t>Appearance</w:t>
       </w:r>
       <w:proofErr w:type="spellEnd"/>
       <w:r>
+        <w:rPr>
+          <w:rFonts w:ascii="Times New Roman" w:hAnsi="Times New Roman" w:cs="Times New Roman"/>
+          <w:sz w:val="24"/>
+        </w:rPr>
         <w:t xml:space="preserve"> </w:t>
       </w:r>
       <w:proofErr w:type="spellStart"/>
       <w:r>
+        <w:rPr>
+          <w:rFonts w:ascii="Times New Roman" w:hAnsi="Times New Roman" w:cs="Times New Roman"/>
+          <w:sz w:val="24"/>
+        </w:rPr>
         <w:t>color</w:t>
       </w:r>
       <w:proofErr w:type="spellEnd"/>
       <w:r>
+        <w:rPr>
+          <w:rFonts w:ascii="Times New Roman" w:hAnsi="Times New Roman" w:cs="Times New Roman"/>
+          <w:sz w:val="24"/>
+        </w:rPr>
         <w:t xml:space="preserve"> </w:t>
       </w:r>
       <w:proofErr w:type="spellStart"/>
       <w:r>
+        <w:rPr>
+          <w:rFonts w:ascii="Times New Roman" w:hAnsi="Times New Roman" w:cs="Times New Roman"/>
+          <w:sz w:val="24"/>
+        </w:rPr>
         <w:t>options</w:t>
       </w:r>
       <w:proofErr w:type="spellEnd"/>
       <w:r>
+        <w:rPr>
+          <w:rFonts w:ascii="Times New Roman" w:hAnsi="Times New Roman" w:cs="Times New Roman"/>
+          <w:sz w:val="24"/>
+        </w:rPr>
         <w:t xml:space="preserve"> -&gt; </w:t>
       </w:r>
       <w:proofErr w:type="spellStart"/>
       <w:r>
+        <w:rPr>
+          <w:rFonts w:ascii="Times New Roman" w:hAnsi="Times New Roman" w:cs="Times New Roman"/>
+          <w:sz w:val="24"/>
+        </w:rPr>
         <w:t>Background</w:t>
       </w:r>
       <w:proofErr w:type="spellEnd"/>
       <w:r>
+        <w:rPr>
+          <w:rFonts w:ascii="Times New Roman" w:hAnsi="Times New Roman" w:cs="Times New Roman"/>
+          <w:sz w:val="24"/>
+        </w:rPr>
         <w:t xml:space="preserve"> </w:t>
       </w:r>
       <w:proofErr w:type="spellStart"/>
       <w:r>
+        <w:rPr>
+          <w:rFonts w:ascii="Times New Roman" w:hAnsi="Times New Roman" w:cs="Times New Roman"/>
+          <w:sz w:val="24"/>
+        </w:rPr>
         <w:t>color</w:t>
       </w:r>
       <w:proofErr w:type="spellEnd"/>
       <w:r>
+        <w:rPr>
+          <w:rFonts w:ascii="Times New Roman" w:hAnsi="Times New Roman" w:cs="Times New Roman"/>
+          <w:sz w:val="24"/>
+        </w:rPr>
         <w:t xml:space="preserve"> -&gt; </w:t>
       </w:r>
       <w:proofErr w:type="spellStart"/>
       <w:r>
+        <w:rPr>
+          <w:rFonts w:ascii="Times New Roman" w:hAnsi="Times New Roman" w:cs="Times New Roman"/>
+          <w:sz w:val="24"/>
+        </w:rPr>
         <w:t>Color</w:t>
       </w:r>
       <w:proofErr w:type="spellEnd"/>
       <w:r>
+        <w:rPr>
+          <w:rFonts w:ascii="Times New Roman" w:hAnsi="Times New Roman" w:cs="Times New Roman"/>
+          <w:sz w:val="24"/>
+        </w:rPr>
         <w:t xml:space="preserve">. A szín kiválasztását követően az </w:t>
       </w:r>
       <w:proofErr w:type="spellStart"/>
       <w:r>
+        <w:rPr>
+          <w:rFonts w:ascii="Times New Roman" w:hAnsi="Times New Roman" w:cs="Times New Roman"/>
+          <w:sz w:val="24"/>
+        </w:rPr>
         <w:t>Apply</w:t>
       </w:r>
       <w:proofErr w:type="spellEnd"/>
       <w:r>
+        <w:rPr>
+          <w:rFonts w:ascii="Times New Roman" w:hAnsi="Times New Roman" w:cs="Times New Roman"/>
+          <w:sz w:val="24"/>
+        </w:rPr>
         <w:t xml:space="preserve"> gombra kattintva megváltozik a szín, de amint az </w:t>
       </w:r>
       <w:proofErr w:type="spellStart"/>
       <w:r>
+        <w:rPr>
+          <w:rFonts w:ascii="Times New Roman" w:hAnsi="Times New Roman" w:cs="Times New Roman"/>
+          <w:sz w:val="24"/>
+        </w:rPr>
         <w:t>Apply</w:t>
       </w:r>
       <w:proofErr w:type="spellEnd"/>
       <w:r>
+        <w:rPr>
+          <w:rFonts w:ascii="Times New Roman" w:hAnsi="Times New Roman" w:cs="Times New Roman"/>
+          <w:sz w:val="24"/>
+        </w:rPr>
         <w:t xml:space="preserve"> and </w:t>
       </w:r>
       <w:proofErr w:type="spellStart"/>
       <w:r>
+        <w:rPr>
+          <w:rFonts w:ascii="Times New Roman" w:hAnsi="Times New Roman" w:cs="Times New Roman"/>
+          <w:sz w:val="24"/>
+        </w:rPr>
         <w:t>Close</w:t>
       </w:r>
       <w:proofErr w:type="spellEnd"/>
       <w:r>
+        <w:rPr>
+          <w:rFonts w:ascii="Times New Roman" w:hAnsi="Times New Roman" w:cs="Times New Roman"/>
+          <w:sz w:val="24"/>
+        </w:rPr>
         <w:t xml:space="preserve"> gombra kattintunk az eddigi változtatást visszaállítja és ha még egyszer próbálkozunk, akkor már maga az </w:t>
       </w:r>
       <w:proofErr w:type="spellStart"/>
       <w:r>
+        <w:rPr>
+          <w:rFonts w:ascii="Times New Roman" w:hAnsi="Times New Roman" w:cs="Times New Roman"/>
+          <w:sz w:val="24"/>
+        </w:rPr>
         <w:t>Apply</w:t>
       </w:r>
       <w:proofErr w:type="spellEnd"/>
       <w:r>
+        <w:rPr>
+          <w:rFonts w:ascii="Times New Roman" w:hAnsi="Times New Roman" w:cs="Times New Roman"/>
+          <w:sz w:val="24"/>
+        </w:rPr>
         <w:t xml:space="preserve"> sem működik. A cél az lenne, hogy az </w:t>
       </w:r>
       <w:proofErr w:type="spellStart"/>
       <w:r>
+        <w:rPr>
+          <w:rFonts w:ascii="Times New Roman" w:hAnsi="Times New Roman" w:cs="Times New Roman"/>
+          <w:sz w:val="24"/>
+        </w:rPr>
         <w:t>Apply</w:t>
       </w:r>
       <w:proofErr w:type="spellEnd"/>
       <w:r>
+        <w:rPr>
+          <w:rFonts w:ascii="Times New Roman" w:hAnsi="Times New Roman" w:cs="Times New Roman"/>
+          <w:sz w:val="24"/>
+        </w:rPr>
         <w:t xml:space="preserve"> gombra kattintva megváltozzon maga a szövegszerkesztő háttérszíne és az </w:t>
       </w:r>
       <w:proofErr w:type="spellStart"/>
       <w:r>
+        <w:rPr>
+          <w:rFonts w:ascii="Times New Roman" w:hAnsi="Times New Roman" w:cs="Times New Roman"/>
+          <w:sz w:val="24"/>
+        </w:rPr>
         <w:t>Apply</w:t>
       </w:r>
       <w:proofErr w:type="spellEnd"/>
       <w:r>
+        <w:rPr>
+          <w:rFonts w:ascii="Times New Roman" w:hAnsi="Times New Roman" w:cs="Times New Roman"/>
+          <w:sz w:val="24"/>
+        </w:rPr>
         <w:t xml:space="preserve"> and </w:t>
       </w:r>
       <w:proofErr w:type="spellStart"/>
       <w:r>
+        <w:rPr>
+          <w:rFonts w:ascii="Times New Roman" w:hAnsi="Times New Roman" w:cs="Times New Roman"/>
+          <w:sz w:val="24"/>
+        </w:rPr>
         <w:t>Close</w:t>
       </w:r>
       <w:proofErr w:type="spellEnd"/>
       <w:r>
+        <w:rPr>
+          <w:rFonts w:ascii="Times New Roman" w:hAnsi="Times New Roman" w:cs="Times New Roman"/>
+          <w:sz w:val="24"/>
+        </w:rPr>
         <w:t xml:space="preserve"> gomb megnyomását követően ez a változtatás mentésre kerüljön. </w:t>
       </w:r>
     </w:p>
     <w:p>
       <w:pPr>
-        <w:spacing w:before="120"/>
+        <w:spacing w:before="120" w:line="276" w:lineRule="auto"/>
+        <w:rPr>
+          <w:rStyle w:val="Hiperhivatkozs"/>
+          <w:rFonts w:ascii="Times New Roman" w:hAnsi="Times New Roman" w:cs="Times New Roman"/>
+          <w:sz w:val="24"/>
+          <w:szCs w:val="24"/>
+        </w:rPr>
       </w:pPr>
       <w:proofErr w:type="spellStart"/>
       <w:r>
-        <w:t>Issue</w:t>
-      </w:r>
-      <w:proofErr w:type="spellEnd"/>
-      <w:r>
+        <w:rPr>
+          <w:rFonts w:ascii="Times New Roman" w:hAnsi="Times New Roman" w:cs="Times New Roman"/>
+          <w:sz w:val="24"/>
+          <w:szCs w:val="24"/>
+        </w:rPr>
+        <w:t>Gitlab</w:t>
+      </w:r>
+      <w:proofErr w:type="spellEnd"/>
+      <w:r>
+        <w:rPr>
+          <w:rFonts w:ascii="Times New Roman" w:hAnsi="Times New Roman" w:cs="Times New Roman"/>
+          <w:sz w:val="24"/>
+          <w:szCs w:val="24"/>
+        </w:rPr>
         <w:t xml:space="preserve"> </w:t>
       </w:r>
       <w:proofErr w:type="spellStart"/>
       <w:r>
-        <w:t>GitLab-on</w:t>
-      </w:r>
-      <w:proofErr w:type="spellEnd"/>
-      <w:r>
+        <w:rPr>
+          <w:rFonts w:ascii="Times New Roman" w:hAnsi="Times New Roman" w:cs="Times New Roman"/>
+          <w:sz w:val="24"/>
+          <w:szCs w:val="24"/>
+        </w:rPr>
+        <w:t>issue</w:t>
+      </w:r>
+      <w:proofErr w:type="spellEnd"/>
+      <w:r>
+        <w:rPr>
+          <w:rFonts w:ascii="Times New Roman" w:hAnsi="Times New Roman" w:cs="Times New Roman"/>
+          <w:sz w:val="24"/>
+          <w:szCs w:val="24"/>
+        </w:rPr>
         <w:t xml:space="preserve">: </w:t>
       </w:r>
       <w:hyperlink r:id="rId5" w:history="1">
         <w:r>
           <w:rPr>
             <w:rStyle w:val="Hiperhivatkozs"/>
+            <w:rFonts w:ascii="Times New Roman" w:hAnsi="Times New Roman" w:cs="Times New Roman"/>
+            <w:sz w:val="24"/>
+            <w:szCs w:val="24"/>
           </w:rPr>
           <w:t>http://gitlab-okt.sed.hu/IB611g-8-Machop/dbeaver/issues/189</w:t>
         </w:r>
@@ -660,14 +887,607 @@
     </w:p>
     <w:p>
       <w:pPr>
-        <w:rPr>
-          <w:rFonts w:ascii="Times New Roman" w:hAnsi="Times New Roman" w:cs="Times New Roman"/>
-          <w:sz w:val="24"/>
-          <w:szCs w:val="24"/>
+        <w:spacing w:before="120" w:line="276" w:lineRule="auto"/>
+        <w:rPr>
+          <w:rStyle w:val="Hiperhivatkozs"/>
+          <w:rFonts w:ascii="Times New Roman" w:hAnsi="Times New Roman" w:cs="Times New Roman"/>
+          <w:sz w:val="24"/>
+        </w:rPr>
+      </w:pPr>
+    </w:p>
+    <w:p>
+      <w:pPr>
+        <w:pStyle w:val="Cmsor1"/>
+        <w:spacing w:line="276" w:lineRule="auto"/>
+        <w:rPr>
+          <w:rFonts w:ascii="Times New Roman" w:hAnsi="Times New Roman" w:cs="Times New Roman"/>
+        </w:rPr>
+      </w:pPr>
+      <w:proofErr w:type="spellStart"/>
+      <w:r>
+        <w:rPr>
+          <w:rFonts w:ascii="Times New Roman" w:hAnsi="Times New Roman" w:cs="Times New Roman"/>
+        </w:rPr>
+        <w:t>Issue</w:t>
+      </w:r>
+      <w:proofErr w:type="spellEnd"/>
+      <w:r>
+        <w:rPr>
+          <w:rFonts w:ascii="Times New Roman" w:hAnsi="Times New Roman" w:cs="Times New Roman"/>
+        </w:rPr>
+        <w:t xml:space="preserve"> #226 - SQL Server: </w:t>
+      </w:r>
+      <w:proofErr w:type="spellStart"/>
+      <w:r>
+        <w:rPr>
+          <w:rFonts w:ascii="Times New Roman" w:hAnsi="Times New Roman" w:cs="Times New Roman"/>
+        </w:rPr>
+        <w:t>Select</w:t>
+      </w:r>
+      <w:proofErr w:type="spellEnd"/>
+      <w:r>
+        <w:rPr>
+          <w:rFonts w:ascii="Times New Roman" w:hAnsi="Times New Roman" w:cs="Times New Roman"/>
+        </w:rPr>
+        <w:t xml:space="preserve"> * </w:t>
+      </w:r>
+      <w:proofErr w:type="spellStart"/>
+      <w:r>
+        <w:rPr>
+          <w:rFonts w:ascii="Times New Roman" w:hAnsi="Times New Roman" w:cs="Times New Roman"/>
+        </w:rPr>
+        <w:t>from</w:t>
+      </w:r>
+      <w:proofErr w:type="spellEnd"/>
+      <w:r>
+        <w:rPr>
+          <w:rFonts w:ascii="Times New Roman" w:hAnsi="Times New Roman" w:cs="Times New Roman"/>
+        </w:rPr>
+        <w:t xml:space="preserve"> &lt;</w:t>
+      </w:r>
+      <w:proofErr w:type="spellStart"/>
+      <w:r>
+        <w:rPr>
+          <w:rFonts w:ascii="Times New Roman" w:hAnsi="Times New Roman" w:cs="Times New Roman"/>
+        </w:rPr>
+        <w:t>table_name</w:t>
+      </w:r>
+      <w:proofErr w:type="spellEnd"/>
+      <w:r>
+        <w:rPr>
+          <w:rFonts w:ascii="Times New Roman" w:hAnsi="Times New Roman" w:cs="Times New Roman"/>
+        </w:rPr>
+        <w:t xml:space="preserve">&gt; and "Edit </w:t>
+      </w:r>
+      <w:proofErr w:type="spellStart"/>
+      <w:r>
+        <w:rPr>
+          <w:rFonts w:ascii="Times New Roman" w:hAnsi="Times New Roman" w:cs="Times New Roman"/>
+        </w:rPr>
+        <w:t>Procedure</w:t>
+      </w:r>
+      <w:proofErr w:type="spellEnd"/>
+      <w:r>
+        <w:rPr>
+          <w:rFonts w:ascii="Times New Roman" w:hAnsi="Times New Roman" w:cs="Times New Roman"/>
+        </w:rPr>
+        <w:t>"</w:t>
+      </w:r>
+    </w:p>
+    <w:p>
+      <w:pPr>
+        <w:spacing w:line="276" w:lineRule="auto"/>
+        <w:jc w:val="both"/>
+        <w:rPr>
+          <w:rFonts w:ascii="Times New Roman" w:hAnsi="Times New Roman" w:cs="Times New Roman"/>
+          <w:sz w:val="24"/>
+        </w:rPr>
+      </w:pPr>
+      <w:r>
+        <w:rPr>
+          <w:rFonts w:ascii="Times New Roman" w:hAnsi="Times New Roman" w:cs="Times New Roman"/>
+          <w:sz w:val="24"/>
+          <w:szCs w:val="24"/>
+        </w:rPr>
+        <w:t>A</w:t>
+      </w:r>
+      <w:r>
+        <w:rPr>
+          <w:rFonts w:ascii="Times New Roman" w:hAnsi="Times New Roman" w:cs="Times New Roman"/>
+          <w:sz w:val="24"/>
+          <w:szCs w:val="24"/>
+        </w:rPr>
+        <w:t>z adott</w:t>
+      </w:r>
+      <w:r>
+        <w:rPr>
+          <w:rFonts w:ascii="Times New Roman" w:hAnsi="Times New Roman" w:cs="Times New Roman"/>
+          <w:sz w:val="24"/>
+          <w:szCs w:val="24"/>
+        </w:rPr>
+        <w:t xml:space="preserve"> </w:t>
+      </w:r>
+      <w:proofErr w:type="spellStart"/>
+      <w:r>
+        <w:rPr>
+          <w:rFonts w:ascii="Times New Roman" w:hAnsi="Times New Roman" w:cs="Times New Roman"/>
+          <w:sz w:val="24"/>
+          <w:szCs w:val="24"/>
+        </w:rPr>
+        <w:t>feature</w:t>
+      </w:r>
+      <w:proofErr w:type="spellEnd"/>
+      <w:r>
+        <w:rPr>
+          <w:rFonts w:ascii="Times New Roman" w:hAnsi="Times New Roman" w:cs="Times New Roman"/>
+          <w:sz w:val="24"/>
+          <w:szCs w:val="24"/>
+        </w:rPr>
+        <w:t xml:space="preserve"> </w:t>
+      </w:r>
+      <w:proofErr w:type="spellStart"/>
+      <w:r>
+        <w:rPr>
+          <w:rFonts w:ascii="Times New Roman" w:hAnsi="Times New Roman" w:cs="Times New Roman"/>
+          <w:sz w:val="24"/>
+          <w:szCs w:val="24"/>
+        </w:rPr>
+        <w:t>request</w:t>
+      </w:r>
+      <w:proofErr w:type="spellEnd"/>
+      <w:r>
+        <w:rPr>
+          <w:rFonts w:ascii="Times New Roman" w:hAnsi="Times New Roman" w:cs="Times New Roman"/>
+          <w:sz w:val="24"/>
+          <w:szCs w:val="24"/>
+        </w:rPr>
+        <w:t xml:space="preserve"> két részből áll. Az első rész</w:t>
+      </w:r>
+      <w:r>
+        <w:rPr>
+          <w:rFonts w:ascii="Times New Roman" w:hAnsi="Times New Roman" w:cs="Times New Roman"/>
+          <w:sz w:val="24"/>
+          <w:szCs w:val="24"/>
+        </w:rPr>
+        <w:t xml:space="preserve"> </w:t>
+      </w:r>
+      <w:r>
+        <w:rPr>
+          <w:rFonts w:ascii="Times New Roman" w:hAnsi="Times New Roman" w:cs="Times New Roman"/>
+          <w:sz w:val="24"/>
+          <w:szCs w:val="24"/>
+        </w:rPr>
+        <w:t xml:space="preserve">arról szól, hogy </w:t>
+      </w:r>
+      <w:r>
+        <w:rPr>
+          <w:rFonts w:ascii="Times New Roman" w:hAnsi="Times New Roman" w:cs="Times New Roman"/>
+          <w:sz w:val="24"/>
+          <w:szCs w:val="24"/>
+        </w:rPr>
+        <w:t>a</w:t>
+      </w:r>
+      <w:r>
+        <w:rPr>
+          <w:rFonts w:ascii="Times New Roman" w:hAnsi="Times New Roman" w:cs="Times New Roman"/>
+          <w:sz w:val="24"/>
+        </w:rPr>
+        <w:t xml:space="preserve">mikor a felhasználó az SQL </w:t>
+      </w:r>
+      <w:r>
+        <w:rPr>
+          <w:rFonts w:ascii="Times New Roman" w:hAnsi="Times New Roman" w:cs="Times New Roman"/>
+          <w:sz w:val="24"/>
+        </w:rPr>
+        <w:t>(</w:t>
+      </w:r>
+      <w:proofErr w:type="spellStart"/>
+      <w:r>
+        <w:rPr>
+          <w:rFonts w:ascii="Times New Roman" w:hAnsi="Times New Roman" w:cs="Times New Roman"/>
+          <w:sz w:val="24"/>
+        </w:rPr>
+        <w:t>szkript</w:t>
+      </w:r>
+      <w:proofErr w:type="spellEnd"/>
+      <w:r>
+        <w:rPr>
+          <w:rFonts w:ascii="Times New Roman" w:hAnsi="Times New Roman" w:cs="Times New Roman"/>
+          <w:sz w:val="24"/>
+        </w:rPr>
+        <w:t xml:space="preserve">) </w:t>
+      </w:r>
+      <w:r>
+        <w:rPr>
+          <w:rFonts w:ascii="Times New Roman" w:hAnsi="Times New Roman" w:cs="Times New Roman"/>
+          <w:sz w:val="24"/>
+        </w:rPr>
+        <w:t>szerkesztő felülete</w:t>
+      </w:r>
+      <w:r>
+        <w:rPr>
+          <w:rFonts w:ascii="Times New Roman" w:hAnsi="Times New Roman" w:cs="Times New Roman"/>
+          <w:sz w:val="24"/>
+        </w:rPr>
+        <w:t xml:space="preserve">t használja, egy adott táblára jobb </w:t>
+      </w:r>
+      <w:proofErr w:type="gramStart"/>
+      <w:r>
+        <w:rPr>
+          <w:rFonts w:ascii="Times New Roman" w:hAnsi="Times New Roman" w:cs="Times New Roman"/>
+          <w:sz w:val="24"/>
+        </w:rPr>
+        <w:t>klikk</w:t>
+      </w:r>
+      <w:r>
+        <w:rPr>
+          <w:rFonts w:ascii="Times New Roman" w:hAnsi="Times New Roman" w:cs="Times New Roman"/>
+          <w:sz w:val="24"/>
+        </w:rPr>
+        <w:t>el</w:t>
+      </w:r>
+      <w:proofErr w:type="gramEnd"/>
+      <w:r>
+        <w:rPr>
+          <w:rFonts w:ascii="Times New Roman" w:hAnsi="Times New Roman" w:cs="Times New Roman"/>
+          <w:sz w:val="24"/>
+        </w:rPr>
+        <w:t xml:space="preserve"> kattintva</w:t>
+      </w:r>
+      <w:r>
+        <w:rPr>
+          <w:rFonts w:ascii="Times New Roman" w:hAnsi="Times New Roman" w:cs="Times New Roman"/>
+          <w:sz w:val="24"/>
+        </w:rPr>
+        <w:t xml:space="preserve"> egy felnyíló menü </w:t>
+      </w:r>
+      <w:r>
+        <w:rPr>
+          <w:rFonts w:ascii="Times New Roman" w:hAnsi="Times New Roman" w:cs="Times New Roman"/>
+          <w:sz w:val="24"/>
+        </w:rPr>
+        <w:t xml:space="preserve">jelentjen meg, amelynek az </w:t>
+      </w:r>
+      <w:r>
+        <w:rPr>
+          <w:rFonts w:ascii="Times New Roman" w:hAnsi="Times New Roman" w:cs="Times New Roman"/>
+          <w:sz w:val="24"/>
+        </w:rPr>
+        <w:t>első sorában szerepeljen egy olyan funkció, hogy: „SELECT * FROM &lt;</w:t>
+      </w:r>
+      <w:proofErr w:type="spellStart"/>
+      <w:r>
+        <w:rPr>
+          <w:rFonts w:ascii="Times New Roman" w:hAnsi="Times New Roman" w:cs="Times New Roman"/>
+          <w:sz w:val="24"/>
+        </w:rPr>
+        <w:t>table_name</w:t>
+      </w:r>
+      <w:proofErr w:type="spellEnd"/>
+      <w:r>
+        <w:rPr>
+          <w:rFonts w:ascii="Times New Roman" w:hAnsi="Times New Roman" w:cs="Times New Roman"/>
+          <w:sz w:val="24"/>
+        </w:rPr>
+        <w:t>&gt;”. Itt a „</w:t>
+      </w:r>
+      <w:r>
+        <w:rPr>
+          <w:rFonts w:ascii="Times New Roman" w:hAnsi="Times New Roman" w:cs="Times New Roman"/>
+          <w:sz w:val="24"/>
+        </w:rPr>
+        <w:t>&lt;</w:t>
+      </w:r>
+      <w:proofErr w:type="spellStart"/>
+      <w:r>
+        <w:rPr>
+          <w:rFonts w:ascii="Times New Roman" w:hAnsi="Times New Roman" w:cs="Times New Roman"/>
+          <w:sz w:val="24"/>
+        </w:rPr>
+        <w:t>table_name</w:t>
+      </w:r>
+      <w:proofErr w:type="spellEnd"/>
+      <w:r>
+        <w:rPr>
+          <w:rFonts w:ascii="Times New Roman" w:hAnsi="Times New Roman" w:cs="Times New Roman"/>
+          <w:sz w:val="24"/>
+        </w:rPr>
+        <w:t>&gt;”</w:t>
+      </w:r>
+      <w:r>
+        <w:rPr>
+          <w:rFonts w:ascii="Times New Roman" w:hAnsi="Times New Roman" w:cs="Times New Roman"/>
+          <w:sz w:val="24"/>
+        </w:rPr>
+        <w:t xml:space="preserve"> mindig </w:t>
+      </w:r>
+      <w:r>
+        <w:rPr>
+          <w:rFonts w:ascii="Times New Roman" w:hAnsi="Times New Roman" w:cs="Times New Roman"/>
+          <w:sz w:val="24"/>
+        </w:rPr>
+        <w:t>az a tábla legyen, amelyre jobb klikkeltünk.</w:t>
+      </w:r>
+      <w:r>
+        <w:rPr>
+          <w:rFonts w:ascii="Times New Roman" w:hAnsi="Times New Roman" w:cs="Times New Roman"/>
+          <w:sz w:val="24"/>
+        </w:rPr>
+        <w:t xml:space="preserve"> </w:t>
+      </w:r>
+    </w:p>
+    <w:p>
+      <w:pPr>
+        <w:spacing w:line="276" w:lineRule="auto"/>
+        <w:jc w:val="center"/>
+        <w:rPr>
+          <w:rFonts w:ascii="Times New Roman" w:hAnsi="Times New Roman" w:cs="Times New Roman"/>
+          <w:sz w:val="24"/>
+        </w:rPr>
+      </w:pPr>
+      <w:r>
+        <w:rPr>
+          <w:rFonts w:ascii="Times New Roman" w:hAnsi="Times New Roman" w:cs="Times New Roman"/>
+          <w:sz w:val="24"/>
+        </w:rPr>
+        <w:pict w14:anchorId="5ECCE660">
+          <v:shapetype id="_x0000_t75" coordsize="21600,21600" o:spt="75" o:preferrelative="t" path="m@4@5l@4@11@9@11@9@5xe" filled="f" stroked="f">
+            <v:stroke joinstyle="miter"/>
+            <v:formulas>
+              <v:f eqn="if lineDrawn pixelLineWidth 0"/>
+              <v:f eqn="sum @0 1 0"/>
+              <v:f eqn="sum 0 0 @1"/>
+              <v:f eqn="prod @2 1 2"/>
+              <v:f eqn="prod @3 21600 pixelWidth"/>
+              <v:f eqn="prod @3 21600 pixelHeight"/>
+              <v:f eqn="sum @0 0 1"/>
+              <v:f eqn="prod @6 1 2"/>
+              <v:f eqn="prod @7 21600 pixelWidth"/>
+              <v:f eqn="sum @8 21600 0"/>
+              <v:f eqn="prod @7 21600 pixelHeight"/>
+              <v:f eqn="sum @10 21600 0"/>
+            </v:formulas>
+            <v:path o:extrusionok="f" gradientshapeok="t" o:connecttype="rect"/>
+            <o:lock v:ext="edit" aspectratio="t"/>
+          </v:shapetype>
+          <v:shape id="_x0000_i1025" type="#_x0000_t75" style="width:453.75pt;height:89.25pt">
+            <v:imagedata r:id="rId6" o:title="75199599-6521a180-57c8-11ea-96c3-dcefe659d334"/>
+          </v:shape>
+        </w:pict>
+      </w:r>
+    </w:p>
+    <w:p>
+      <w:pPr>
+        <w:spacing w:line="276" w:lineRule="auto"/>
+        <w:jc w:val="both"/>
+        <w:rPr>
+          <w:rFonts w:ascii="Times New Roman" w:hAnsi="Times New Roman" w:cs="Times New Roman"/>
+          <w:sz w:val="24"/>
+        </w:rPr>
+      </w:pPr>
+      <w:r>
+        <w:rPr>
+          <w:rFonts w:ascii="Times New Roman" w:hAnsi="Times New Roman" w:cs="Times New Roman"/>
+          <w:sz w:val="24"/>
+        </w:rPr>
+        <w:t xml:space="preserve">A második rész lényege, hogy amikor </w:t>
+      </w:r>
+      <w:r>
+        <w:rPr>
+          <w:rFonts w:ascii="Times New Roman" w:hAnsi="Times New Roman" w:cs="Times New Roman"/>
+          <w:sz w:val="24"/>
+        </w:rPr>
+        <w:t xml:space="preserve">a navigátorban </w:t>
+      </w:r>
+      <w:proofErr w:type="spellStart"/>
+      <w:r>
+        <w:rPr>
+          <w:rFonts w:ascii="Times New Roman" w:hAnsi="Times New Roman" w:cs="Times New Roman"/>
+          <w:sz w:val="24"/>
+        </w:rPr>
+        <w:t>kilistázzuk</w:t>
+      </w:r>
+      <w:proofErr w:type="spellEnd"/>
+      <w:r>
+        <w:rPr>
+          <w:rFonts w:ascii="Times New Roman" w:hAnsi="Times New Roman" w:cs="Times New Roman"/>
+          <w:sz w:val="24"/>
+        </w:rPr>
+        <w:t xml:space="preserve"> az adott adatbázis eljárásait, az eljárásra jobb </w:t>
+      </w:r>
+      <w:proofErr w:type="gramStart"/>
+      <w:r>
+        <w:rPr>
+          <w:rFonts w:ascii="Times New Roman" w:hAnsi="Times New Roman" w:cs="Times New Roman"/>
+          <w:sz w:val="24"/>
+        </w:rPr>
+        <w:t>klikkel</w:t>
+      </w:r>
+      <w:proofErr w:type="gramEnd"/>
+      <w:r>
+        <w:rPr>
+          <w:rFonts w:ascii="Times New Roman" w:hAnsi="Times New Roman" w:cs="Times New Roman"/>
+          <w:sz w:val="24"/>
+        </w:rPr>
+        <w:t xml:space="preserve"> kattintva egy</w:t>
+      </w:r>
+      <w:r>
+        <w:rPr>
+          <w:rFonts w:ascii="Times New Roman" w:hAnsi="Times New Roman" w:cs="Times New Roman"/>
+          <w:sz w:val="24"/>
+        </w:rPr>
+        <w:t xml:space="preserve"> felnyíló menü jelentjen meg, a</w:t>
+      </w:r>
+      <w:r>
+        <w:rPr>
+          <w:rFonts w:ascii="Times New Roman" w:hAnsi="Times New Roman" w:cs="Times New Roman"/>
+          <w:sz w:val="24"/>
+        </w:rPr>
+        <w:t xml:space="preserve">melyben szerepeljen egy </w:t>
+      </w:r>
+      <w:r>
+        <w:rPr>
+          <w:rFonts w:ascii="Times New Roman" w:hAnsi="Times New Roman" w:cs="Times New Roman"/>
+          <w:sz w:val="24"/>
+        </w:rPr>
+        <w:lastRenderedPageBreak/>
+        <w:t xml:space="preserve">„Edit </w:t>
+      </w:r>
+      <w:proofErr w:type="spellStart"/>
+      <w:r>
+        <w:rPr>
+          <w:rFonts w:ascii="Times New Roman" w:hAnsi="Times New Roman" w:cs="Times New Roman"/>
+          <w:sz w:val="24"/>
+        </w:rPr>
+        <w:t>Procedure</w:t>
+      </w:r>
+      <w:proofErr w:type="spellEnd"/>
+      <w:r>
+        <w:rPr>
+          <w:rFonts w:ascii="Times New Roman" w:hAnsi="Times New Roman" w:cs="Times New Roman"/>
+          <w:sz w:val="24"/>
+        </w:rPr>
+        <w:t xml:space="preserve">” (eljárás módosítása) menüpont is. Ez </w:t>
+      </w:r>
+      <w:r>
+        <w:rPr>
+          <w:rFonts w:ascii="Times New Roman" w:hAnsi="Times New Roman" w:cs="Times New Roman"/>
+          <w:sz w:val="24"/>
+        </w:rPr>
+        <w:t>azért lenne hasznos, mert jelenleg csak az adott eljárást megnyitva lehetséges módosítani azt.</w:t>
+      </w:r>
+      <w:r>
+        <w:rPr>
+          <w:rFonts w:ascii="Times New Roman" w:hAnsi="Times New Roman" w:cs="Times New Roman"/>
+          <w:sz w:val="24"/>
+        </w:rPr>
+        <w:t xml:space="preserve"> </w:t>
+      </w:r>
+    </w:p>
+    <w:p>
+      <w:pPr>
+        <w:spacing w:line="276" w:lineRule="auto"/>
+        <w:jc w:val="center"/>
+        <w:rPr>
+          <w:rFonts w:ascii="Times New Roman" w:hAnsi="Times New Roman" w:cs="Times New Roman"/>
+          <w:sz w:val="24"/>
         </w:rPr>
       </w:pPr>
       <w:bookmarkStart w:id="0" w:name="_GoBack"/>
-      <w:bookmarkEnd w:id="0"/>
+      <w:r>
+        <w:rPr>
+          <w:rFonts w:ascii="Times New Roman" w:hAnsi="Times New Roman" w:cs="Times New Roman"/>
+          <w:noProof/>
+          <w:sz w:val="24"/>
+          <w:lang w:eastAsia="hu-HU"/>
+        </w:rPr>
+        <w:drawing>
+          <wp:inline distT="0" distB="0" distL="0" distR="0" wp14:anchorId="6A9EC02E" wp14:editId="7F364622">
+            <wp:extent cx="3562350" cy="3324225"/>
+            <wp:effectExtent l="0" t="0" r="0" b="9525"/>
+            <wp:docPr id="1" name="Kép 1" descr="C:\Users\gergely.dobo\AppData\Local\Microsoft\Windows\INetCache\Content.Word\75199726-b29e0e80-57c8-11ea-94b0-cbe1b461f670.png"/>
+            <wp:cNvGraphicFramePr>
+              <a:graphicFrameLocks xmlns:a="http://schemas.openxmlformats.org/drawingml/2006/main" noChangeAspect="1"/>
+            </wp:cNvGraphicFramePr>
+            <a:graphic xmlns:a="http://schemas.openxmlformats.org/drawingml/2006/main">
+              <a:graphicData uri="http://schemas.openxmlformats.org/drawingml/2006/picture">
+                <pic:pic xmlns:pic="http://schemas.openxmlformats.org/drawingml/2006/picture">
+                  <pic:nvPicPr>
+                    <pic:cNvPr id="0" name="Picture 6" descr="C:\Users\gergely.dobo\AppData\Local\Microsoft\Windows\INetCache\Content.Word\75199726-b29e0e80-57c8-11ea-94b0-cbe1b461f670.png"/>
+                    <pic:cNvPicPr>
+                      <a:picLocks noChangeAspect="1" noChangeArrowheads="1"/>
+                    </pic:cNvPicPr>
+                  </pic:nvPicPr>
+                  <pic:blipFill>
+                    <a:blip r:embed="rId7">
+                      <a:extLst>
+                        <a:ext uri="{28A0092B-C50C-407E-A947-70E740481C1C}">
+                          <a14:useLocalDpi xmlns:a14="http://schemas.microsoft.com/office/drawing/2010/main" val="0"/>
+                        </a:ext>
+                      </a:extLst>
+                    </a:blip>
+                    <a:srcRect/>
+                    <a:stretch>
+                      <a:fillRect/>
+                    </a:stretch>
+                  </pic:blipFill>
+                  <pic:spPr bwMode="auto">
+                    <a:xfrm>
+                      <a:off x="0" y="0"/>
+                      <a:ext cx="3562350" cy="3324225"/>
+                    </a:xfrm>
+                    <a:prstGeom prst="rect">
+                      <a:avLst/>
+                    </a:prstGeom>
+                    <a:noFill/>
+                    <a:ln>
+                      <a:noFill/>
+                    </a:ln>
+                  </pic:spPr>
+                </pic:pic>
+              </a:graphicData>
+            </a:graphic>
+          </wp:inline>
+        </w:drawing>
+      </w:r>
+    </w:p>
+    <w:bookmarkEnd w:id="0"/>
+    <w:p>
+      <w:pPr>
+        <w:spacing w:before="120" w:line="276" w:lineRule="auto"/>
+        <w:rPr>
+          <w:rFonts w:ascii="Times New Roman" w:hAnsi="Times New Roman" w:cs="Times New Roman"/>
+          <w:sz w:val="24"/>
+          <w:szCs w:val="24"/>
+        </w:rPr>
+      </w:pPr>
+      <w:proofErr w:type="spellStart"/>
+      <w:r>
+        <w:rPr>
+          <w:rFonts w:ascii="Times New Roman" w:hAnsi="Times New Roman" w:cs="Times New Roman"/>
+          <w:sz w:val="24"/>
+          <w:szCs w:val="24"/>
+        </w:rPr>
+        <w:t>Gitlab</w:t>
+      </w:r>
+      <w:proofErr w:type="spellEnd"/>
+      <w:r>
+        <w:rPr>
+          <w:rFonts w:ascii="Times New Roman" w:hAnsi="Times New Roman" w:cs="Times New Roman"/>
+          <w:sz w:val="24"/>
+          <w:szCs w:val="24"/>
+        </w:rPr>
+        <w:t xml:space="preserve"> </w:t>
+      </w:r>
+      <w:proofErr w:type="spellStart"/>
+      <w:r>
+        <w:rPr>
+          <w:rFonts w:ascii="Times New Roman" w:hAnsi="Times New Roman" w:cs="Times New Roman"/>
+          <w:sz w:val="24"/>
+          <w:szCs w:val="24"/>
+        </w:rPr>
+        <w:t>issue</w:t>
+      </w:r>
+      <w:proofErr w:type="spellEnd"/>
+      <w:r>
+        <w:rPr>
+          <w:rFonts w:ascii="Times New Roman" w:hAnsi="Times New Roman" w:cs="Times New Roman"/>
+          <w:sz w:val="24"/>
+          <w:szCs w:val="24"/>
+        </w:rPr>
+        <w:t xml:space="preserve">: </w:t>
+      </w:r>
+      <w:hyperlink r:id="rId8" w:history="1">
+        <w:r>
+          <w:rPr>
+            <w:rStyle w:val="Hiperhivatkozs"/>
+            <w:rFonts w:ascii="Times New Roman" w:hAnsi="Times New Roman" w:cs="Times New Roman"/>
+            <w:sz w:val="24"/>
+            <w:szCs w:val="24"/>
+          </w:rPr>
+          <w:t>http://gitlab-okt.sed.hu/IB611g-8-Machop/dbeaver/issues/226</w:t>
+        </w:r>
+      </w:hyperlink>
     </w:p>
     <w:sectPr>
       <w:pgSz w:w="11906" w:h="16838"/>
@@ -680,7 +1500,7 @@
 </file>
 
 <file path=word/styles.xml><?xml version="1.0" encoding="utf-8"?>
-<w:styles xmlns:mc="http://schemas.openxmlformats.org/markup-compatibility/2006" xmlns:r="http://schemas.openxmlformats.org/officeDocument/2006/relationships" xmlns:w="http://schemas.openxmlformats.org/wordprocessingml/2006/main" xmlns:w14="http://schemas.microsoft.com/office/word/2010/wordml" xmlns:w15="http://schemas.microsoft.com/office/word/2012/wordml" xmlns:w16cex="http://schemas.microsoft.com/office/word/2018/wordml/cex" xmlns:w16cid="http://schemas.microsoft.com/office/word/2016/wordml/cid" xmlns:w16="http://schemas.microsoft.com/office/word/2018/wordml" xmlns:w16se="http://schemas.microsoft.com/office/word/2015/wordml/symex" mc:Ignorable="w14 w15 w16se w16cid w16 w16cex">
+<w:styles xmlns:mc="http://schemas.openxmlformats.org/markup-compatibility/2006" xmlns:r="http://schemas.openxmlformats.org/officeDocument/2006/relationships" xmlns:w="http://schemas.openxmlformats.org/wordprocessingml/2006/main" xmlns:w14="http://schemas.microsoft.com/office/word/2010/wordml" xmlns:w15="http://schemas.microsoft.com/office/word/2012/wordml" xmlns:w16se="http://schemas.microsoft.com/office/word/2015/wordml/symex" mc:Ignorable="w14 w15 w16se">
   <w:docDefaults>
     <w:rPrDefault>
       <w:rPr>
@@ -696,7 +1516,7 @@
       </w:pPr>
     </w:pPrDefault>
   </w:docDefaults>
-  <w:latentStyles w:defLockedState="0" w:defUIPriority="99" w:defSemiHidden="0" w:defUnhideWhenUsed="0" w:defQFormat="0" w:count="376">
+  <w:latentStyles w:defLockedState="0" w:defUIPriority="99" w:defSemiHidden="0" w:defUnhideWhenUsed="0" w:defQFormat="0" w:count="371">
     <w:lsdException w:name="Normal" w:uiPriority="0" w:qFormat="1"/>
     <w:lsdException w:name="heading 1" w:uiPriority="9" w:qFormat="1"/>
     <w:lsdException w:name="heading 2" w:semiHidden="1" w:uiPriority="9" w:unhideWhenUsed="1" w:qFormat="1"/>
@@ -1068,11 +1888,6 @@
     <w:lsdException w:name="List Table 5 Dark Accent 6" w:uiPriority="50"/>
     <w:lsdException w:name="List Table 6 Colorful Accent 6" w:uiPriority="51"/>
     <w:lsdException w:name="List Table 7 Colorful Accent 6" w:uiPriority="52"/>
-    <w:lsdException w:name="Mention" w:semiHidden="1" w:unhideWhenUsed="1"/>
-    <w:lsdException w:name="Smart Hyperlink" w:semiHidden="1" w:unhideWhenUsed="1"/>
-    <w:lsdException w:name="Hashtag" w:semiHidden="1" w:unhideWhenUsed="1"/>
-    <w:lsdException w:name="Unresolved Mention" w:semiHidden="1" w:unhideWhenUsed="1"/>
-    <w:lsdException w:name="Smart Link" w:semiHidden="1" w:unhideWhenUsed="1"/>
   </w:latentStyles>
   <w:style w:type="paragraph" w:default="1" w:styleId="Norml">
     <w:name w:val="Normal"/>
@@ -1214,7 +2029,6 @@
     <w:name w:val="Hyperlink"/>
     <w:basedOn w:val="Bekezdsalapbettpusa"/>
     <w:uiPriority w:val="99"/>
-    <w:semiHidden/>
     <w:unhideWhenUsed/>
     <w:rsid w:val="00047C3B"/>
     <w:rPr>

</xml_diff>